<commit_message>
Kapitel 4.3 + Bilder
</commit_message>
<xml_diff>
--- a/Dokumentationen/Benutzeranleitung BananaPi.docx
+++ b/Dokumentationen/Benutzeranleitung BananaPi.docx
@@ -99,6 +99,12 @@
           <w:lang w:val="de-DE"/>
         </w:rPr>
         <w:t xml:space="preserve"> Port des Pis anschließen.</w:t>
+      </w:r>
+      <w:r>
+        <w:rPr>
+          <w:lang w:val="de-DE"/>
+        </w:rPr>
+        <w:t xml:space="preserve"> Der andere Port ist nur für OTG!</w:t>
       </w:r>
     </w:p>
     <w:p>
@@ -491,369 +497,1054 @@
       <w:r>
         <w:t xml:space="preserve"> </w:t>
       </w:r>
+      <w:r>
+        <w:fldChar w:fldCharType="begin"/>
+      </w:r>
+      <w:r>
+        <w:instrText xml:space="preserve"> SEQ Abbildung \* ARABIC </w:instrText>
+      </w:r>
+      <w:r>
+        <w:fldChar w:fldCharType="separate"/>
+      </w:r>
+      <w:r>
+        <w:rPr>
+          <w:noProof/>
+        </w:rPr>
+        <w:t>1</w:t>
+      </w:r>
+      <w:r>
+        <w:rPr>
+          <w:noProof/>
+        </w:rPr>
+        <w:fldChar w:fldCharType="end"/>
+      </w:r>
+      <w:r>
+        <w:t xml:space="preserve">: </w:t>
+      </w:r>
+      <w:proofErr w:type="spellStart"/>
+      <w:r>
+        <w:t>Eingabe</w:t>
+      </w:r>
+      <w:proofErr w:type="spellEnd"/>
+      <w:r>
+        <w:t xml:space="preserve"> des </w:t>
+      </w:r>
+      <w:proofErr w:type="spellStart"/>
+      <w:r>
+        <w:t>Hostnamens</w:t>
+      </w:r>
+      <w:proofErr w:type="spellEnd"/>
+    </w:p>
+    <w:p>
+      <w:pPr>
+        <w:pStyle w:val="ListParagraph"/>
+        <w:numPr>
+          <w:ilvl w:val="0"/>
+          <w:numId w:val="5"/>
+        </w:numPr>
+        <w:rPr>
+          <w:lang w:val="de-DE"/>
+        </w:rPr>
+      </w:pPr>
+      <w:r>
+        <w:rPr>
+          <w:lang w:val="de-DE"/>
+        </w:rPr>
+        <w:t xml:space="preserve">Durch </w:t>
+      </w:r>
+      <w:r>
+        <w:rPr>
+          <w:lang w:val="de-DE"/>
+        </w:rPr>
+        <w:t>Klick</w:t>
+      </w:r>
+      <w:r>
+        <w:rPr>
+          <w:lang w:val="de-DE"/>
+        </w:rPr>
+        <w:t xml:space="preserve"> auf „Open“ Verbindung aufbauen</w:t>
+      </w:r>
+      <w:r>
+        <w:rPr>
+          <w:lang w:val="de-DE"/>
+        </w:rPr>
+        <w:t xml:space="preserve"> -&gt; </w:t>
+      </w:r>
+      <w:r>
+        <w:rPr>
+          <w:lang w:val="de-DE"/>
+        </w:rPr>
+        <w:t>Terminal öffnet sich</w:t>
+      </w:r>
+    </w:p>
+    <w:p>
+      <w:pPr>
+        <w:pStyle w:val="ListParagraph"/>
+        <w:numPr>
+          <w:ilvl w:val="1"/>
+          <w:numId w:val="5"/>
+        </w:numPr>
+        <w:rPr>
+          <w:rFonts w:ascii="Consolas" w:hAnsi="Consolas"/>
+          <w:lang w:val="de-DE"/>
+        </w:rPr>
+      </w:pPr>
+      <w:proofErr w:type="spellStart"/>
+      <w:r>
+        <w:rPr>
+          <w:rFonts w:ascii="Consolas" w:hAnsi="Consolas"/>
+          <w:lang w:val="de-DE"/>
+        </w:rPr>
+        <w:t>login</w:t>
+      </w:r>
+      <w:proofErr w:type="spellEnd"/>
+      <w:r>
+        <w:rPr>
+          <w:rFonts w:ascii="Consolas" w:hAnsi="Consolas"/>
+          <w:lang w:val="de-DE"/>
+        </w:rPr>
+        <w:t xml:space="preserve"> </w:t>
+      </w:r>
+      <w:proofErr w:type="spellStart"/>
+      <w:r>
+        <w:rPr>
+          <w:rFonts w:ascii="Consolas" w:hAnsi="Consolas"/>
+          <w:lang w:val="de-DE"/>
+        </w:rPr>
+        <w:t>as</w:t>
+      </w:r>
+      <w:proofErr w:type="spellEnd"/>
+      <w:r>
+        <w:rPr>
+          <w:rFonts w:ascii="Consolas" w:hAnsi="Consolas"/>
+          <w:lang w:val="de-DE"/>
+        </w:rPr>
+        <w:t xml:space="preserve">: </w:t>
+      </w:r>
+      <w:proofErr w:type="spellStart"/>
+      <w:r>
+        <w:rPr>
+          <w:rFonts w:ascii="Consolas" w:hAnsi="Consolas"/>
+          <w:b/>
+          <w:lang w:val="de-DE"/>
+        </w:rPr>
+        <w:t>root</w:t>
+      </w:r>
+      <w:proofErr w:type="spellEnd"/>
+    </w:p>
+    <w:p>
+      <w:pPr>
+        <w:pStyle w:val="ListParagraph"/>
+        <w:numPr>
+          <w:ilvl w:val="1"/>
+          <w:numId w:val="5"/>
+        </w:numPr>
+        <w:rPr>
+          <w:rFonts w:ascii="Consolas" w:hAnsi="Consolas"/>
+          <w:lang w:val="de-DE"/>
+        </w:rPr>
+      </w:pPr>
+      <w:proofErr w:type="spellStart"/>
+      <w:r>
+        <w:rPr>
+          <w:rFonts w:ascii="Consolas" w:hAnsi="Consolas"/>
+          <w:lang w:val="de-DE"/>
+        </w:rPr>
+        <w:t>password</w:t>
+      </w:r>
+      <w:proofErr w:type="spellEnd"/>
+      <w:r>
+        <w:rPr>
+          <w:rFonts w:ascii="Consolas" w:hAnsi="Consolas"/>
+          <w:lang w:val="de-DE"/>
+        </w:rPr>
+        <w:t xml:space="preserve">: </w:t>
+      </w:r>
+      <w:proofErr w:type="spellStart"/>
+      <w:r>
+        <w:rPr>
+          <w:rFonts w:ascii="Consolas" w:hAnsi="Consolas"/>
+          <w:b/>
+          <w:lang w:val="de-DE"/>
+        </w:rPr>
+        <w:t>bananapi</w:t>
+      </w:r>
+      <w:proofErr w:type="spellEnd"/>
+    </w:p>
+    <w:p>
+      <w:pPr>
+        <w:pStyle w:val="ListParagraph"/>
+        <w:numPr>
+          <w:ilvl w:val="0"/>
+          <w:numId w:val="5"/>
+        </w:numPr>
+        <w:rPr>
+          <w:rFonts w:ascii="Consolas" w:hAnsi="Consolas"/>
+          <w:lang w:val="de-DE"/>
+        </w:rPr>
+      </w:pPr>
+      <w:r>
+        <w:rPr>
+          <w:rFonts w:cstheme="minorHAnsi"/>
+          <w:lang w:val="de-DE"/>
+        </w:rPr>
+        <w:t>Verbindung erfolgreich!</w:t>
+      </w:r>
+    </w:p>
+    <w:p>
+      <w:pPr>
+        <w:pStyle w:val="Heading2"/>
+        <w:rPr>
+          <w:lang w:val="de-DE"/>
+        </w:rPr>
+      </w:pPr>
+      <w:r>
+        <w:rPr>
+          <w:lang w:val="de-DE"/>
+        </w:rPr>
+        <w:t>Linux:</w:t>
+      </w:r>
+    </w:p>
+    <w:p>
+      <w:pPr>
+        <w:pStyle w:val="ListParagraph"/>
+        <w:numPr>
+          <w:ilvl w:val="0"/>
+          <w:numId w:val="6"/>
+        </w:numPr>
+        <w:rPr>
+          <w:lang w:val="de-DE"/>
+        </w:rPr>
+      </w:pPr>
+      <w:r>
+        <w:rPr>
+          <w:lang w:val="de-DE"/>
+        </w:rPr>
+        <w:t>Terminal öffnen</w:t>
+      </w:r>
+    </w:p>
+    <w:p>
+      <w:pPr>
+        <w:pStyle w:val="ListParagraph"/>
+        <w:numPr>
+          <w:ilvl w:val="0"/>
+          <w:numId w:val="6"/>
+        </w:numPr>
+        <w:rPr>
+          <w:lang w:val="de-DE"/>
+        </w:rPr>
+      </w:pPr>
+      <w:r>
+        <w:rPr>
+          <w:lang w:val="de-DE"/>
+        </w:rPr>
+        <w:t>Folgenden Befehl eingeben:</w:t>
+      </w:r>
+    </w:p>
+    <w:p>
+      <w:pPr>
+        <w:pStyle w:val="ListParagraph"/>
+        <w:numPr>
+          <w:ilvl w:val="1"/>
+          <w:numId w:val="6"/>
+        </w:numPr>
+        <w:rPr>
+          <w:rFonts w:ascii="Consolas" w:hAnsi="Consolas"/>
+        </w:rPr>
+      </w:pPr>
+      <w:proofErr w:type="spellStart"/>
+      <w:r>
+        <w:rPr>
+          <w:rFonts w:ascii="Consolas" w:hAnsi="Consolas"/>
+        </w:rPr>
+        <w:t>ssh</w:t>
+      </w:r>
+      <w:proofErr w:type="spellEnd"/>
+      <w:r>
+        <w:rPr>
+          <w:rFonts w:ascii="Consolas" w:hAnsi="Consolas"/>
+        </w:rPr>
+        <w:t xml:space="preserve"> </w:t>
+      </w:r>
+      <w:r>
+        <w:rPr>
+          <w:rFonts w:ascii="Consolas" w:hAnsi="Consolas"/>
+        </w:rPr>
+        <w:t>root@armbian.bananapihfu.tk</w:t>
+      </w:r>
+    </w:p>
+    <w:p>
+      <w:pPr>
+        <w:pStyle w:val="ListParagraph"/>
+        <w:numPr>
+          <w:ilvl w:val="0"/>
+          <w:numId w:val="6"/>
+        </w:numPr>
+        <w:rPr>
+          <w:lang w:val="de-DE"/>
+        </w:rPr>
+      </w:pPr>
+      <w:r>
+        <w:rPr>
+          <w:rFonts w:cstheme="minorHAnsi"/>
+          <w:lang w:val="de-DE"/>
+        </w:rPr>
+        <w:t>Passwort eingeben</w:t>
+      </w:r>
+      <w:r>
+        <w:rPr>
+          <w:rFonts w:ascii="Consolas" w:hAnsi="Consolas"/>
+          <w:lang w:val="de-DE"/>
+        </w:rPr>
+        <w:t>:</w:t>
+      </w:r>
+    </w:p>
+    <w:p>
+      <w:pPr>
+        <w:pStyle w:val="ListParagraph"/>
+        <w:numPr>
+          <w:ilvl w:val="1"/>
+          <w:numId w:val="6"/>
+        </w:numPr>
+        <w:rPr>
+          <w:rFonts w:ascii="Consolas" w:hAnsi="Consolas"/>
+          <w:lang w:val="de-DE"/>
+        </w:rPr>
+      </w:pPr>
+      <w:proofErr w:type="spellStart"/>
+      <w:r>
+        <w:rPr>
+          <w:rFonts w:ascii="Consolas" w:hAnsi="Consolas"/>
+          <w:lang w:val="de-DE"/>
+        </w:rPr>
+        <w:t>root@armbian.bananapihfu.tk‘s</w:t>
+      </w:r>
+      <w:proofErr w:type="spellEnd"/>
+      <w:r>
+        <w:rPr>
+          <w:rFonts w:ascii="Consolas" w:hAnsi="Consolas"/>
+          <w:lang w:val="de-DE"/>
+        </w:rPr>
+        <w:t xml:space="preserve"> </w:t>
+      </w:r>
+      <w:proofErr w:type="spellStart"/>
+      <w:r>
+        <w:rPr>
+          <w:rFonts w:ascii="Consolas" w:hAnsi="Consolas"/>
+          <w:lang w:val="de-DE"/>
+        </w:rPr>
+        <w:t>password</w:t>
+      </w:r>
+      <w:proofErr w:type="spellEnd"/>
+      <w:r>
+        <w:rPr>
+          <w:rFonts w:ascii="Consolas" w:hAnsi="Consolas"/>
+          <w:lang w:val="de-DE"/>
+        </w:rPr>
+        <w:t xml:space="preserve">: </w:t>
+      </w:r>
+      <w:proofErr w:type="spellStart"/>
+      <w:r>
+        <w:rPr>
+          <w:rFonts w:ascii="Consolas" w:hAnsi="Consolas"/>
+          <w:b/>
+          <w:lang w:val="de-DE"/>
+        </w:rPr>
+        <w:t>bananapi</w:t>
+      </w:r>
+      <w:proofErr w:type="spellEnd"/>
+    </w:p>
+    <w:p>
+      <w:pPr>
+        <w:pStyle w:val="ListParagraph"/>
+        <w:numPr>
+          <w:ilvl w:val="0"/>
+          <w:numId w:val="6"/>
+        </w:numPr>
+        <w:rPr>
+          <w:lang w:val="de-DE"/>
+        </w:rPr>
+      </w:pPr>
+      <w:r>
+        <w:rPr>
+          <w:lang w:val="de-DE"/>
+        </w:rPr>
+        <w:t>Verbindung erfolgreich!</w:t>
+      </w:r>
+    </w:p>
+    <w:p>
+      <w:pPr>
+        <w:pStyle w:val="Heading1"/>
+        <w:rPr>
+          <w:lang w:val="de-DE"/>
+        </w:rPr>
+      </w:pPr>
+      <w:r>
+        <w:rPr>
+          <w:lang w:val="de-DE"/>
+        </w:rPr>
+        <w:lastRenderedPageBreak/>
+        <w:t xml:space="preserve">4.3 Lan, </w:t>
+      </w:r>
+      <w:proofErr w:type="spellStart"/>
+      <w:r>
+        <w:rPr>
+          <w:lang w:val="de-DE"/>
+        </w:rPr>
+        <w:t>Wlan</w:t>
+      </w:r>
+      <w:proofErr w:type="spellEnd"/>
+      <w:r>
+        <w:rPr>
+          <w:lang w:val="de-DE"/>
+        </w:rPr>
+        <w:t xml:space="preserve"> und </w:t>
+      </w:r>
+      <w:proofErr w:type="spellStart"/>
+      <w:r>
+        <w:rPr>
+          <w:lang w:val="de-DE"/>
+        </w:rPr>
+        <w:t>Vlans</w:t>
+      </w:r>
+      <w:proofErr w:type="spellEnd"/>
+    </w:p>
+    <w:p>
+      <w:pPr>
+        <w:pStyle w:val="Heading2"/>
+        <w:rPr>
+          <w:lang w:val="de-DE"/>
+        </w:rPr>
+      </w:pPr>
+      <w:r>
+        <w:rPr>
+          <w:lang w:val="de-DE"/>
+        </w:rPr>
+        <w:t xml:space="preserve">Übersicht </w:t>
+      </w:r>
+      <w:proofErr w:type="spellStart"/>
+      <w:r>
+        <w:rPr>
+          <w:lang w:val="de-DE"/>
+        </w:rPr>
+        <w:t>Vlans</w:t>
+      </w:r>
+      <w:proofErr w:type="spellEnd"/>
+      <w:r>
+        <w:rPr>
+          <w:lang w:val="de-DE"/>
+        </w:rPr>
+        <w:t>:</w:t>
+      </w:r>
+    </w:p>
+    <w:p>
+      <w:pPr>
+        <w:rPr>
+          <w:lang w:val="de-DE"/>
+        </w:rPr>
+      </w:pPr>
+      <w:r>
+        <w:rPr>
+          <w:lang w:val="de-DE"/>
+        </w:rPr>
+        <w:t xml:space="preserve">Der Pi besitzt 4 Lan Ports und einen </w:t>
+      </w:r>
+      <w:proofErr w:type="spellStart"/>
+      <w:r>
+        <w:rPr>
+          <w:lang w:val="de-DE"/>
+        </w:rPr>
+        <w:t>Wlan</w:t>
+      </w:r>
+      <w:proofErr w:type="spellEnd"/>
+      <w:r>
+        <w:rPr>
+          <w:lang w:val="de-DE"/>
+        </w:rPr>
+        <w:t xml:space="preserve"> Access-Point</w:t>
+      </w:r>
+      <w:r>
+        <w:rPr>
+          <w:lang w:val="de-DE"/>
+        </w:rPr>
+        <w:t>.</w:t>
+      </w:r>
+    </w:p>
+    <w:p>
+      <w:pPr>
+        <w:pStyle w:val="Heading3"/>
+        <w:rPr>
+          <w:lang w:val="de-DE"/>
+        </w:rPr>
+      </w:pPr>
+      <w:proofErr w:type="spellStart"/>
+      <w:r>
+        <w:rPr>
+          <w:lang w:val="de-DE"/>
+        </w:rPr>
+        <w:t>Vlan</w:t>
+      </w:r>
+      <w:proofErr w:type="spellEnd"/>
+      <w:r>
+        <w:rPr>
+          <w:lang w:val="de-DE"/>
+        </w:rPr>
+        <w:t xml:space="preserve"> 1:</w:t>
+      </w:r>
+    </w:p>
+    <w:p>
+      <w:pPr>
+        <w:pStyle w:val="ListParagraph"/>
+        <w:numPr>
+          <w:ilvl w:val="0"/>
+          <w:numId w:val="3"/>
+        </w:numPr>
+        <w:rPr>
+          <w:lang w:val="de-DE"/>
+        </w:rPr>
+      </w:pPr>
+      <w:r>
+        <w:rPr>
+          <w:lang w:val="de-DE"/>
+        </w:rPr>
+        <w:t>Internetzugriff</w:t>
+      </w:r>
+    </w:p>
+    <w:p>
+      <w:pPr>
+        <w:pStyle w:val="ListParagraph"/>
+        <w:numPr>
+          <w:ilvl w:val="0"/>
+          <w:numId w:val="3"/>
+        </w:numPr>
+        <w:rPr>
+          <w:lang w:val="de-DE"/>
+        </w:rPr>
+      </w:pPr>
+      <w:r>
+        <w:rPr>
+          <w:lang w:val="de-DE"/>
+        </w:rPr>
+        <w:t>LAN 1 + LAN 2</w:t>
+      </w:r>
+    </w:p>
+    <w:p>
+      <w:pPr>
+        <w:pStyle w:val="ListParagraph"/>
+        <w:numPr>
+          <w:ilvl w:val="0"/>
+          <w:numId w:val="3"/>
+        </w:numPr>
+        <w:rPr>
+          <w:lang w:val="de-DE"/>
+        </w:rPr>
+      </w:pPr>
+      <w:r>
+        <w:rPr>
+          <w:lang w:val="de-DE"/>
+        </w:rPr>
+        <w:t>Gateway: 192.168.1.1</w:t>
+      </w:r>
+    </w:p>
+    <w:p>
+      <w:pPr>
+        <w:pStyle w:val="Heading3"/>
+        <w:rPr>
+          <w:lang w:val="de-DE"/>
+        </w:rPr>
+      </w:pPr>
+      <w:proofErr w:type="spellStart"/>
+      <w:r>
+        <w:rPr>
+          <w:lang w:val="de-DE"/>
+        </w:rPr>
+        <w:t>Vlan</w:t>
+      </w:r>
+      <w:proofErr w:type="spellEnd"/>
+      <w:r>
+        <w:rPr>
+          <w:lang w:val="de-DE"/>
+        </w:rPr>
+        <w:t xml:space="preserve"> 2:</w:t>
+      </w:r>
+    </w:p>
+    <w:p>
+      <w:pPr>
+        <w:pStyle w:val="ListParagraph"/>
+        <w:numPr>
+          <w:ilvl w:val="0"/>
+          <w:numId w:val="3"/>
+        </w:numPr>
+        <w:rPr>
+          <w:lang w:val="de-DE"/>
+        </w:rPr>
+      </w:pPr>
+      <w:r>
+        <w:rPr>
+          <w:lang w:val="de-DE"/>
+        </w:rPr>
+        <w:t>Kein Internetzugriff</w:t>
+      </w:r>
+    </w:p>
+    <w:p>
+      <w:pPr>
+        <w:pStyle w:val="ListParagraph"/>
+        <w:numPr>
+          <w:ilvl w:val="0"/>
+          <w:numId w:val="3"/>
+        </w:numPr>
+        <w:rPr>
+          <w:lang w:val="de-DE"/>
+        </w:rPr>
+      </w:pPr>
+      <w:r>
+        <w:rPr>
+          <w:lang w:val="de-DE"/>
+        </w:rPr>
+        <w:t>LAN 3 + LAN 4</w:t>
+      </w:r>
+    </w:p>
+    <w:p>
+      <w:pPr>
+        <w:pStyle w:val="ListParagraph"/>
+        <w:numPr>
+          <w:ilvl w:val="0"/>
+          <w:numId w:val="3"/>
+        </w:numPr>
+        <w:rPr>
+          <w:lang w:val="de-DE"/>
+        </w:rPr>
+      </w:pPr>
+      <w:r>
+        <w:rPr>
+          <w:lang w:val="de-DE"/>
+        </w:rPr>
+        <w:t>Gateway: 192.168.2.1</w:t>
+      </w:r>
+    </w:p>
+    <w:p>
+      <w:pPr>
+        <w:pStyle w:val="Heading3"/>
+        <w:rPr>
+          <w:lang w:val="de-DE"/>
+        </w:rPr>
+      </w:pPr>
+      <w:proofErr w:type="spellStart"/>
+      <w:r>
+        <w:rPr>
+          <w:lang w:val="de-DE"/>
+        </w:rPr>
+        <w:t>Vlan</w:t>
+      </w:r>
+      <w:proofErr w:type="spellEnd"/>
+      <w:r>
+        <w:rPr>
+          <w:lang w:val="de-DE"/>
+        </w:rPr>
+        <w:t xml:space="preserve"> 3:</w:t>
+      </w:r>
+    </w:p>
+    <w:p>
+      <w:pPr>
+        <w:pStyle w:val="ListParagraph"/>
+        <w:numPr>
+          <w:ilvl w:val="0"/>
+          <w:numId w:val="3"/>
+        </w:numPr>
+        <w:rPr>
+          <w:lang w:val="de-DE"/>
+        </w:rPr>
+      </w:pPr>
+      <w:r>
+        <w:rPr>
+          <w:lang w:val="de-DE"/>
+        </w:rPr>
+        <w:t>Internetzugriff</w:t>
+      </w:r>
+    </w:p>
+    <w:p>
+      <w:pPr>
+        <w:pStyle w:val="ListParagraph"/>
+        <w:numPr>
+          <w:ilvl w:val="0"/>
+          <w:numId w:val="3"/>
+        </w:numPr>
+        <w:rPr>
+          <w:lang w:val="de-DE"/>
+        </w:rPr>
+      </w:pPr>
+      <w:r>
+        <w:rPr>
+          <w:lang w:val="de-DE"/>
+        </w:rPr>
+        <w:t>WLAN AP</w:t>
+      </w:r>
+    </w:p>
+    <w:p>
+      <w:pPr>
+        <w:pStyle w:val="ListParagraph"/>
+        <w:numPr>
+          <w:ilvl w:val="0"/>
+          <w:numId w:val="3"/>
+        </w:numPr>
+        <w:rPr>
+          <w:lang w:val="de-DE"/>
+        </w:rPr>
+      </w:pPr>
+      <w:r>
+        <w:rPr>
+          <w:lang w:val="de-DE"/>
+        </w:rPr>
+        <w:t>Gateway: 192.168.3.1</w:t>
+      </w:r>
+    </w:p>
+    <w:p>
+      <w:pPr>
+        <w:pStyle w:val="Heading2"/>
+        <w:rPr>
+          <w:lang w:val="de-DE"/>
+        </w:rPr>
+      </w:pPr>
+      <w:proofErr w:type="spellStart"/>
+      <w:r>
+        <w:rPr>
+          <w:lang w:val="de-DE"/>
+        </w:rPr>
+        <w:t>Wlan</w:t>
+      </w:r>
+      <w:proofErr w:type="spellEnd"/>
+      <w:r>
+        <w:rPr>
+          <w:lang w:val="de-DE"/>
+        </w:rPr>
+        <w:t>:</w:t>
+      </w:r>
+    </w:p>
+    <w:p>
+      <w:pPr>
+        <w:rPr>
+          <w:lang w:val="de-DE"/>
+        </w:rPr>
+      </w:pPr>
+      <w:r>
+        <w:rPr>
+          <w:lang w:val="de-DE"/>
+        </w:rPr>
+        <w:t xml:space="preserve">Der Pi besitzt einen </w:t>
+      </w:r>
+      <w:proofErr w:type="spellStart"/>
+      <w:r>
+        <w:rPr>
+          <w:lang w:val="de-DE"/>
+        </w:rPr>
+        <w:t>Wlan</w:t>
+      </w:r>
+      <w:proofErr w:type="spellEnd"/>
+      <w:r>
+        <w:rPr>
+          <w:lang w:val="de-DE"/>
+        </w:rPr>
+        <w:t xml:space="preserve">-AP, über welchen eine Internetverbindung möglich ist. Lokal ist jedoch nur Zugriff auf Geräte im </w:t>
+      </w:r>
+      <w:proofErr w:type="spellStart"/>
+      <w:r>
+        <w:rPr>
+          <w:lang w:val="de-DE"/>
+        </w:rPr>
+        <w:t>Vlan</w:t>
+      </w:r>
+      <w:proofErr w:type="spellEnd"/>
+      <w:r>
+        <w:rPr>
+          <w:lang w:val="de-DE"/>
+        </w:rPr>
+        <w:t xml:space="preserve"> 3 möglich.</w:t>
+      </w:r>
+    </w:p>
+    <w:p>
+      <w:pPr>
+        <w:rPr>
+          <w:lang w:val="de-DE"/>
+        </w:rPr>
+      </w:pPr>
+      <w:r>
+        <w:rPr>
+          <w:lang w:val="de-DE"/>
+        </w:rPr>
+        <w:t>Um eine Verbindung zum AP herzustellen muss folgendermaßen Vorgegangen werden:</w:t>
+      </w:r>
+    </w:p>
+    <w:p>
+      <w:pPr>
+        <w:pStyle w:val="ListParagraph"/>
+        <w:numPr>
+          <w:ilvl w:val="0"/>
+          <w:numId w:val="7"/>
+        </w:numPr>
+        <w:rPr>
+          <w:lang w:val="de-DE"/>
+        </w:rPr>
+      </w:pPr>
+      <w:proofErr w:type="spellStart"/>
+      <w:r>
+        <w:rPr>
+          <w:lang w:val="de-DE"/>
+        </w:rPr>
+        <w:t>Wlan</w:t>
+      </w:r>
+      <w:proofErr w:type="spellEnd"/>
+      <w:r>
+        <w:rPr>
+          <w:lang w:val="de-DE"/>
+        </w:rPr>
+        <w:t xml:space="preserve"> Übersicht am Client Gerät öffnen und nach APs suchen</w:t>
+      </w:r>
+    </w:p>
+    <w:p>
+      <w:pPr>
+        <w:pStyle w:val="ListParagraph"/>
+        <w:numPr>
+          <w:ilvl w:val="1"/>
+          <w:numId w:val="7"/>
+        </w:numPr>
+        <w:rPr>
+          <w:lang w:val="de-DE"/>
+        </w:rPr>
+      </w:pPr>
+      <w:r>
+        <w:rPr>
+          <w:b/>
+          <w:lang w:val="de-DE"/>
+        </w:rPr>
+        <w:t xml:space="preserve">The </w:t>
+      </w:r>
+      <w:proofErr w:type="spellStart"/>
+      <w:r>
+        <w:rPr>
+          <w:b/>
+          <w:lang w:val="de-DE"/>
+        </w:rPr>
+        <w:t>BananaPi</w:t>
+      </w:r>
+      <w:proofErr w:type="spellEnd"/>
+      <w:r>
+        <w:rPr>
+          <w:b/>
+          <w:lang w:val="de-DE"/>
+        </w:rPr>
+        <w:t xml:space="preserve"> Project</w:t>
+      </w:r>
+      <w:r>
+        <w:rPr>
+          <w:lang w:val="de-DE"/>
+        </w:rPr>
+        <w:t xml:space="preserve"> auswählen</w:t>
+      </w:r>
+    </w:p>
+    <w:p>
+      <w:pPr>
+        <w:pStyle w:val="ListParagraph"/>
+        <w:numPr>
+          <w:ilvl w:val="1"/>
+          <w:numId w:val="7"/>
+        </w:numPr>
+        <w:rPr>
+          <w:lang w:val="de-DE"/>
+        </w:rPr>
+      </w:pPr>
+      <w:r>
+        <w:rPr>
+          <w:lang w:val="de-DE"/>
+        </w:rPr>
+        <w:t>WPA/WPA2 PSK auswählen</w:t>
+      </w:r>
+    </w:p>
+    <w:p>
+      <w:pPr>
+        <w:pStyle w:val="ListParagraph"/>
+        <w:numPr>
+          <w:ilvl w:val="1"/>
+          <w:numId w:val="7"/>
+        </w:numPr>
+        <w:rPr>
+          <w:lang w:val="de-DE"/>
+        </w:rPr>
+      </w:pPr>
+      <w:r>
+        <w:rPr>
+          <w:lang w:val="de-DE"/>
+        </w:rPr>
+        <w:t xml:space="preserve">Passwort: </w:t>
+      </w:r>
+      <w:proofErr w:type="spellStart"/>
+      <w:r>
+        <w:rPr>
+          <w:b/>
+          <w:lang w:val="de-DE"/>
+        </w:rPr>
+        <w:t>bananapi</w:t>
+      </w:r>
+      <w:proofErr w:type="spellEnd"/>
+    </w:p>
+    <w:p>
+      <w:pPr>
+        <w:pStyle w:val="ListParagraph"/>
+        <w:keepNext/>
+      </w:pPr>
+      <w:r>
+        <w:rPr>
+          <w:noProof/>
+          <w:lang w:val="de-DE"/>
+        </w:rPr>
+        <w:drawing>
+          <wp:inline distT="0" distB="0" distL="0" distR="0">
+            <wp:extent cx="1895740" cy="390580"/>
+            <wp:effectExtent l="0" t="0" r="0" b="9525"/>
+            <wp:docPr id="2" name="Picture 2"/>
+            <wp:cNvGraphicFramePr>
+              <a:graphicFrameLocks xmlns:a="http://schemas.openxmlformats.org/drawingml/2006/main" noChangeAspect="1"/>
+            </wp:cNvGraphicFramePr>
+            <a:graphic xmlns:a="http://schemas.openxmlformats.org/drawingml/2006/main">
+              <a:graphicData uri="http://schemas.openxmlformats.org/drawingml/2006/picture">
+                <pic:pic xmlns:pic="http://schemas.openxmlformats.org/drawingml/2006/picture">
+                  <pic:nvPicPr>
+                    <pic:cNvPr id="2" name="BILD2_WLAN_AP_SSID.PNG"/>
+                    <pic:cNvPicPr/>
+                  </pic:nvPicPr>
+                  <pic:blipFill>
+                    <a:blip r:embed="rId6">
+                      <a:extLst>
+                        <a:ext uri="{28A0092B-C50C-407E-A947-70E740481C1C}">
+                          <a14:useLocalDpi xmlns:a14="http://schemas.microsoft.com/office/drawing/2010/main" val="0"/>
+                        </a:ext>
+                      </a:extLst>
+                    </a:blip>
+                    <a:stretch>
+                      <a:fillRect/>
+                    </a:stretch>
+                  </pic:blipFill>
+                  <pic:spPr>
+                    <a:xfrm>
+                      <a:off x="0" y="0"/>
+                      <a:ext cx="1895740" cy="390580"/>
+                    </a:xfrm>
+                    <a:prstGeom prst="rect">
+                      <a:avLst/>
+                    </a:prstGeom>
+                  </pic:spPr>
+                </pic:pic>
+              </a:graphicData>
+            </a:graphic>
+          </wp:inline>
+        </w:drawing>
+      </w:r>
+    </w:p>
+    <w:p>
+      <w:pPr>
+        <w:pStyle w:val="Caption"/>
+        <w:ind w:firstLine="720"/>
+      </w:pPr>
+      <w:proofErr w:type="spellStart"/>
+      <w:r>
+        <w:t>Abbildung</w:t>
+      </w:r>
+      <w:proofErr w:type="spellEnd"/>
+      <w:r>
+        <w:t xml:space="preserve"> </w:t>
+      </w:r>
       <w:fldSimple w:instr=" SEQ Abbildung \* ARABIC ">
         <w:r>
           <w:rPr>
             <w:noProof/>
           </w:rPr>
-          <w:t>1</w:t>
+          <w:t>2</w:t>
         </w:r>
       </w:fldSimple>
       <w:r>
-        <w:t xml:space="preserve">: </w:t>
-      </w:r>
-      <w:proofErr w:type="spellStart"/>
-      <w:r>
-        <w:t>Eingabe</w:t>
-      </w:r>
-      <w:proofErr w:type="spellEnd"/>
-      <w:r>
-        <w:t xml:space="preserve"> des </w:t>
-      </w:r>
-      <w:proofErr w:type="spellStart"/>
-      <w:r>
-        <w:t>Hostnamens</w:t>
-      </w:r>
-      <w:proofErr w:type="spellEnd"/>
+        <w:t>: Die SSID des AP</w:t>
+      </w:r>
     </w:p>
     <w:p>
       <w:pPr>
         <w:pStyle w:val="ListParagraph"/>
         <w:numPr>
           <w:ilvl w:val="0"/>
-          <w:numId w:val="5"/>
-        </w:numPr>
-        <w:rPr>
-          <w:lang w:val="de-DE"/>
-        </w:rPr>
-      </w:pPr>
-      <w:r>
-        <w:rPr>
-          <w:lang w:val="de-DE"/>
-        </w:rPr>
-        <w:t xml:space="preserve">Durch </w:t>
-      </w:r>
-      <w:r>
-        <w:rPr>
-          <w:lang w:val="de-DE"/>
-        </w:rPr>
-        <w:t>Klick</w:t>
-      </w:r>
-      <w:r>
-        <w:rPr>
-          <w:lang w:val="de-DE"/>
-        </w:rPr>
-        <w:t xml:space="preserve"> auf „Open“ Verbindung aufbauen</w:t>
-      </w:r>
-      <w:r>
-        <w:rPr>
-          <w:lang w:val="de-DE"/>
-        </w:rPr>
-        <w:t xml:space="preserve"> -&gt; </w:t>
-      </w:r>
-      <w:r>
-        <w:rPr>
-          <w:lang w:val="de-DE"/>
-        </w:rPr>
-        <w:t>Terminal öffnet sich</w:t>
-      </w:r>
-    </w:p>
-    <w:p>
-      <w:pPr>
-        <w:pStyle w:val="ListParagraph"/>
-        <w:numPr>
-          <w:ilvl w:val="1"/>
-          <w:numId w:val="5"/>
-        </w:numPr>
-        <w:rPr>
-          <w:rFonts w:ascii="Consolas" w:hAnsi="Consolas"/>
-          <w:lang w:val="de-DE"/>
-        </w:rPr>
-      </w:pPr>
-      <w:proofErr w:type="spellStart"/>
-      <w:r>
-        <w:rPr>
-          <w:rFonts w:ascii="Consolas" w:hAnsi="Consolas"/>
-          <w:lang w:val="de-DE"/>
-        </w:rPr>
-        <w:t>login</w:t>
-      </w:r>
-      <w:proofErr w:type="spellEnd"/>
-      <w:r>
-        <w:rPr>
-          <w:rFonts w:ascii="Consolas" w:hAnsi="Consolas"/>
-          <w:lang w:val="de-DE"/>
-        </w:rPr>
-        <w:t xml:space="preserve"> </w:t>
-      </w:r>
-      <w:proofErr w:type="spellStart"/>
-      <w:r>
-        <w:rPr>
-          <w:rFonts w:ascii="Consolas" w:hAnsi="Consolas"/>
-          <w:lang w:val="de-DE"/>
-        </w:rPr>
-        <w:t>as</w:t>
-      </w:r>
-      <w:proofErr w:type="spellEnd"/>
-      <w:r>
-        <w:rPr>
-          <w:rFonts w:ascii="Consolas" w:hAnsi="Consolas"/>
-          <w:lang w:val="de-DE"/>
-        </w:rPr>
-        <w:t xml:space="preserve">: </w:t>
-      </w:r>
-      <w:proofErr w:type="spellStart"/>
-      <w:r>
-        <w:rPr>
-          <w:rFonts w:ascii="Consolas" w:hAnsi="Consolas"/>
-          <w:b/>
-          <w:lang w:val="de-DE"/>
-        </w:rPr>
-        <w:t>root</w:t>
-      </w:r>
-      <w:proofErr w:type="spellEnd"/>
-    </w:p>
-    <w:p>
-      <w:pPr>
-        <w:pStyle w:val="ListParagraph"/>
-        <w:numPr>
-          <w:ilvl w:val="1"/>
-          <w:numId w:val="5"/>
-        </w:numPr>
-        <w:rPr>
-          <w:rFonts w:ascii="Consolas" w:hAnsi="Consolas"/>
-          <w:lang w:val="de-DE"/>
-        </w:rPr>
-      </w:pPr>
-      <w:proofErr w:type="spellStart"/>
-      <w:r>
-        <w:rPr>
-          <w:rFonts w:ascii="Consolas" w:hAnsi="Consolas"/>
-          <w:lang w:val="de-DE"/>
-        </w:rPr>
-        <w:t>password</w:t>
-      </w:r>
-      <w:proofErr w:type="spellEnd"/>
-      <w:r>
-        <w:rPr>
-          <w:rFonts w:ascii="Consolas" w:hAnsi="Consolas"/>
-          <w:lang w:val="de-DE"/>
-        </w:rPr>
-        <w:t xml:space="preserve">: </w:t>
-      </w:r>
-      <w:proofErr w:type="spellStart"/>
-      <w:r>
-        <w:rPr>
-          <w:rFonts w:ascii="Consolas" w:hAnsi="Consolas"/>
-          <w:b/>
-          <w:lang w:val="de-DE"/>
-        </w:rPr>
-        <w:t>bananapi</w:t>
-      </w:r>
+          <w:numId w:val="7"/>
+        </w:numPr>
+        <w:rPr>
+          <w:lang w:val="de-DE"/>
+        </w:rPr>
+      </w:pPr>
+      <w:r>
+        <w:rPr>
+          <w:lang w:val="de-DE"/>
+        </w:rPr>
+        <w:t>Verbindung hergestellt</w:t>
+      </w:r>
+    </w:p>
+    <w:p>
+      <w:pPr>
+        <w:pStyle w:val="Heading2"/>
+        <w:rPr>
+          <w:lang w:val="de-DE"/>
+        </w:rPr>
+      </w:pPr>
+      <w:r>
+        <w:rPr>
+          <w:lang w:val="de-DE"/>
+        </w:rPr>
+        <w:t>Lan:</w:t>
+      </w:r>
+    </w:p>
+    <w:p>
+      <w:pPr>
+        <w:rPr>
+          <w:lang w:val="de-DE"/>
+        </w:rPr>
+      </w:pPr>
+      <w:r>
+        <w:rPr>
+          <w:lang w:val="de-DE"/>
+        </w:rPr>
+        <w:t xml:space="preserve">Der Pi besitzt insgesamt 5 Lan-Ports. Einer davon ist der WAN-Port, welcher an ein externes Netzwerk angeschlossen wird. Die vier restlichen Ports werden über den Pi geroutet und sind in </w:t>
+      </w:r>
+      <w:proofErr w:type="spellStart"/>
+      <w:r>
+        <w:rPr>
+          <w:lang w:val="de-DE"/>
+        </w:rPr>
+        <w:t>Vlans</w:t>
+      </w:r>
+      <w:proofErr w:type="spellEnd"/>
+      <w:r>
+        <w:rPr>
+          <w:lang w:val="de-DE"/>
+        </w:rPr>
+        <w:t xml:space="preserve"> unterteilt (siehe Übersicht </w:t>
+      </w:r>
+      <w:proofErr w:type="spellStart"/>
+      <w:r>
+        <w:rPr>
+          <w:lang w:val="de-DE"/>
+        </w:rPr>
+        <w:t>Vlans</w:t>
+      </w:r>
+      <w:proofErr w:type="spellEnd"/>
+      <w:r>
+        <w:rPr>
+          <w:lang w:val="de-DE"/>
+        </w:rPr>
+        <w:t>).</w:t>
+      </w:r>
+    </w:p>
+    <w:p>
+      <w:pPr>
+        <w:rPr>
+          <w:lang w:val="de-DE"/>
+        </w:rPr>
+      </w:pPr>
       <w:bookmarkStart w:id="0" w:name="_GoBack"/>
       <w:bookmarkEnd w:id="0"/>
-      <w:proofErr w:type="spellEnd"/>
-    </w:p>
-    <w:p>
-      <w:pPr>
-        <w:pStyle w:val="ListParagraph"/>
-        <w:numPr>
-          <w:ilvl w:val="0"/>
-          <w:numId w:val="5"/>
-        </w:numPr>
-        <w:rPr>
-          <w:rFonts w:ascii="Consolas" w:hAnsi="Consolas"/>
-          <w:lang w:val="de-DE"/>
-        </w:rPr>
-      </w:pPr>
-      <w:r>
-        <w:rPr>
-          <w:rFonts w:cstheme="minorHAnsi"/>
-          <w:lang w:val="de-DE"/>
-        </w:rPr>
-        <w:t>Verbindung erfolgreich!</w:t>
-      </w:r>
-    </w:p>
-    <w:p>
-      <w:pPr>
-        <w:pStyle w:val="Heading2"/>
-        <w:rPr>
-          <w:lang w:val="de-DE"/>
-        </w:rPr>
-      </w:pPr>
-      <w:r>
-        <w:rPr>
-          <w:lang w:val="de-DE"/>
-        </w:rPr>
-        <w:t>Linux:</w:t>
-      </w:r>
-    </w:p>
-    <w:p>
-      <w:pPr>
-        <w:pStyle w:val="ListParagraph"/>
-        <w:numPr>
-          <w:ilvl w:val="0"/>
-          <w:numId w:val="6"/>
-        </w:numPr>
-        <w:rPr>
-          <w:lang w:val="de-DE"/>
-        </w:rPr>
-      </w:pPr>
-      <w:r>
-        <w:rPr>
-          <w:lang w:val="de-DE"/>
-        </w:rPr>
-        <w:t>Terminal öffnen</w:t>
-      </w:r>
-    </w:p>
-    <w:p>
-      <w:pPr>
-        <w:pStyle w:val="ListParagraph"/>
-        <w:numPr>
-          <w:ilvl w:val="0"/>
-          <w:numId w:val="6"/>
-        </w:numPr>
-        <w:rPr>
-          <w:lang w:val="de-DE"/>
-        </w:rPr>
-      </w:pPr>
-      <w:r>
-        <w:rPr>
-          <w:lang w:val="de-DE"/>
-        </w:rPr>
-        <w:t>Folgenden Befehl eingeben:</w:t>
-      </w:r>
-    </w:p>
-    <w:p>
-      <w:pPr>
-        <w:pStyle w:val="ListParagraph"/>
-        <w:numPr>
-          <w:ilvl w:val="1"/>
-          <w:numId w:val="6"/>
-        </w:numPr>
-        <w:rPr>
-          <w:rFonts w:ascii="Consolas" w:hAnsi="Consolas"/>
-        </w:rPr>
-      </w:pPr>
-      <w:proofErr w:type="spellStart"/>
-      <w:r>
-        <w:rPr>
-          <w:rFonts w:ascii="Consolas" w:hAnsi="Consolas"/>
-        </w:rPr>
-        <w:t>ssh</w:t>
-      </w:r>
-      <w:proofErr w:type="spellEnd"/>
-      <w:r>
-        <w:rPr>
-          <w:rFonts w:ascii="Consolas" w:hAnsi="Consolas"/>
-        </w:rPr>
-        <w:t xml:space="preserve"> </w:t>
-      </w:r>
-      <w:r>
-        <w:rPr>
-          <w:rFonts w:ascii="Consolas" w:hAnsi="Consolas"/>
-        </w:rPr>
-        <w:t>root@armbian.bananapihfu.tk</w:t>
-      </w:r>
-    </w:p>
-    <w:p>
-      <w:pPr>
-        <w:pStyle w:val="ListParagraph"/>
-        <w:numPr>
-          <w:ilvl w:val="0"/>
-          <w:numId w:val="6"/>
-        </w:numPr>
-        <w:rPr>
-          <w:lang w:val="de-DE"/>
-        </w:rPr>
-      </w:pPr>
-      <w:r>
-        <w:rPr>
-          <w:rFonts w:cstheme="minorHAnsi"/>
-          <w:lang w:val="de-DE"/>
-        </w:rPr>
-        <w:t>Passwort eingeben</w:t>
-      </w:r>
-      <w:r>
-        <w:rPr>
-          <w:rFonts w:ascii="Consolas" w:hAnsi="Consolas"/>
-          <w:lang w:val="de-DE"/>
-        </w:rPr>
-        <w:t>:</w:t>
-      </w:r>
-    </w:p>
-    <w:p>
-      <w:pPr>
-        <w:pStyle w:val="ListParagraph"/>
-        <w:numPr>
-          <w:ilvl w:val="1"/>
-          <w:numId w:val="6"/>
-        </w:numPr>
-        <w:rPr>
-          <w:rFonts w:ascii="Consolas" w:hAnsi="Consolas"/>
-          <w:lang w:val="de-DE"/>
-        </w:rPr>
-      </w:pPr>
-      <w:proofErr w:type="spellStart"/>
-      <w:r>
-        <w:rPr>
-          <w:rFonts w:ascii="Consolas" w:hAnsi="Consolas"/>
-          <w:lang w:val="de-DE"/>
-        </w:rPr>
-        <w:t>root@armbian.bananapihfu.tk‘s</w:t>
-      </w:r>
-      <w:proofErr w:type="spellEnd"/>
-      <w:r>
-        <w:rPr>
-          <w:rFonts w:ascii="Consolas" w:hAnsi="Consolas"/>
-          <w:lang w:val="de-DE"/>
-        </w:rPr>
-        <w:t xml:space="preserve"> </w:t>
-      </w:r>
-      <w:proofErr w:type="spellStart"/>
-      <w:r>
-        <w:rPr>
-          <w:rFonts w:ascii="Consolas" w:hAnsi="Consolas"/>
-          <w:lang w:val="de-DE"/>
-        </w:rPr>
-        <w:t>password</w:t>
-      </w:r>
-      <w:proofErr w:type="spellEnd"/>
-      <w:r>
-        <w:rPr>
-          <w:rFonts w:ascii="Consolas" w:hAnsi="Consolas"/>
-          <w:lang w:val="de-DE"/>
-        </w:rPr>
-        <w:t xml:space="preserve">: </w:t>
-      </w:r>
-      <w:proofErr w:type="spellStart"/>
-      <w:r>
-        <w:rPr>
-          <w:rFonts w:ascii="Consolas" w:hAnsi="Consolas"/>
-          <w:b/>
-          <w:lang w:val="de-DE"/>
-        </w:rPr>
-        <w:t>bananapi</w:t>
-      </w:r>
-      <w:proofErr w:type="spellEnd"/>
-    </w:p>
-    <w:p>
-      <w:pPr>
-        <w:pStyle w:val="ListParagraph"/>
-        <w:numPr>
-          <w:ilvl w:val="0"/>
-          <w:numId w:val="6"/>
-        </w:numPr>
-        <w:rPr>
-          <w:lang w:val="de-DE"/>
-        </w:rPr>
-      </w:pPr>
-      <w:r>
-        <w:rPr>
-          <w:lang w:val="de-DE"/>
-        </w:rPr>
-        <w:t>Verbindung erfolgreich!</w:t>
-      </w:r>
     </w:p>
     <w:sectPr>
       <w:pgSz w:w="11906" w:h="16838"/>
@@ -868,6 +1559,95 @@
 <file path=word/numbering.xml><?xml version="1.0" encoding="utf-8"?>
 <w:numbering xmlns:wpc="http://schemas.microsoft.com/office/word/2010/wordprocessingCanvas" xmlns:cx="http://schemas.microsoft.com/office/drawing/2014/chartex" xmlns:cx1="http://schemas.microsoft.com/office/drawing/2015/9/8/chartex" xmlns:cx2="http://schemas.microsoft.com/office/drawing/2015/10/21/chartex" xmlns:cx3="http://schemas.microsoft.com/office/drawing/2016/5/9/chartex" xmlns:cx4="http://schemas.microsoft.com/office/drawing/2016/5/10/chartex" xmlns:cx5="http://schemas.microsoft.com/office/drawing/2016/5/11/chartex" xmlns:cx6="http://schemas.microsoft.com/office/drawing/2016/5/12/chartex" xmlns:cx7="http://schemas.microsoft.com/office/drawing/2016/5/13/chartex" xmlns:cx8="http://schemas.microsoft.com/office/drawing/2016/5/14/chartex" xmlns:mc="http://schemas.openxmlformats.org/markup-compatibility/2006" xmlns:aink="http://schemas.microsoft.com/office/drawing/2016/ink" xmlns:am3d="http://schemas.microsoft.com/office/drawing/2017/model3d" xmlns:o="urn:schemas-microsoft-com:office:office" xmlns:r="http://schemas.openxmlformats.org/officeDocument/2006/relationships" xmlns:m="http://schemas.openxmlformats.org/officeDocument/2006/math" xmlns:v="urn:schemas-microsoft-com:vml" xmlns:wp14="http://schemas.microsoft.com/office/word/2010/wordprocessingDrawing" xmlns:wp="http://schemas.openxmlformats.org/drawingml/2006/wordprocessingDrawing" xmlns:w10="urn:schemas-microsoft-com:office:word" xmlns:w="http://schemas.openxmlformats.org/wordprocessingml/2006/main" xmlns:w14="http://schemas.microsoft.com/office/word/2010/wordml" xmlns:w15="http://schemas.microsoft.com/office/word/2012/wordml" xmlns:w16se="http://schemas.microsoft.com/office/word/2015/wordml/symex" xmlns:wpg="http://schemas.microsoft.com/office/word/2010/wordprocessingGroup" xmlns:wpi="http://schemas.microsoft.com/office/word/2010/wordprocessingInk" xmlns:wne="http://schemas.microsoft.com/office/word/2006/wordml" xmlns:wps="http://schemas.microsoft.com/office/word/2010/wordprocessingShape" mc:Ignorable="w14 w15 w16se wp14">
   <w:abstractNum w:abstractNumId="0" w15:restartNumberingAfterBreak="0">
+    <w:nsid w:val="0A9952E0"/>
+    <w:multiLevelType w:val="hybridMultilevel"/>
+    <w:tmpl w:val="08F282E2"/>
+    <w:lvl w:ilvl="0" w:tplc="0809000F">
+      <w:start w:val="1"/>
+      <w:numFmt w:val="decimal"/>
+      <w:lvlText w:val="%1."/>
+      <w:lvlJc w:val="left"/>
+      <w:pPr>
+        <w:ind w:left="720" w:hanging="360"/>
+      </w:pPr>
+      <w:rPr>
+        <w:rFonts w:hint="default"/>
+      </w:rPr>
+    </w:lvl>
+    <w:lvl w:ilvl="1" w:tplc="08090019">
+      <w:start w:val="1"/>
+      <w:numFmt w:val="lowerLetter"/>
+      <w:lvlText w:val="%2."/>
+      <w:lvlJc w:val="left"/>
+      <w:pPr>
+        <w:ind w:left="1440" w:hanging="360"/>
+      </w:pPr>
+    </w:lvl>
+    <w:lvl w:ilvl="2" w:tplc="0809001B" w:tentative="1">
+      <w:start w:val="1"/>
+      <w:numFmt w:val="lowerRoman"/>
+      <w:lvlText w:val="%3."/>
+      <w:lvlJc w:val="right"/>
+      <w:pPr>
+        <w:ind w:left="2160" w:hanging="180"/>
+      </w:pPr>
+    </w:lvl>
+    <w:lvl w:ilvl="3" w:tplc="0809000F" w:tentative="1">
+      <w:start w:val="1"/>
+      <w:numFmt w:val="decimal"/>
+      <w:lvlText w:val="%4."/>
+      <w:lvlJc w:val="left"/>
+      <w:pPr>
+        <w:ind w:left="2880" w:hanging="360"/>
+      </w:pPr>
+    </w:lvl>
+    <w:lvl w:ilvl="4" w:tplc="08090019" w:tentative="1">
+      <w:start w:val="1"/>
+      <w:numFmt w:val="lowerLetter"/>
+      <w:lvlText w:val="%5."/>
+      <w:lvlJc w:val="left"/>
+      <w:pPr>
+        <w:ind w:left="3600" w:hanging="360"/>
+      </w:pPr>
+    </w:lvl>
+    <w:lvl w:ilvl="5" w:tplc="0809001B" w:tentative="1">
+      <w:start w:val="1"/>
+      <w:numFmt w:val="lowerRoman"/>
+      <w:lvlText w:val="%6."/>
+      <w:lvlJc w:val="right"/>
+      <w:pPr>
+        <w:ind w:left="4320" w:hanging="180"/>
+      </w:pPr>
+    </w:lvl>
+    <w:lvl w:ilvl="6" w:tplc="0809000F" w:tentative="1">
+      <w:start w:val="1"/>
+      <w:numFmt w:val="decimal"/>
+      <w:lvlText w:val="%7."/>
+      <w:lvlJc w:val="left"/>
+      <w:pPr>
+        <w:ind w:left="5040" w:hanging="360"/>
+      </w:pPr>
+    </w:lvl>
+    <w:lvl w:ilvl="7" w:tplc="08090019" w:tentative="1">
+      <w:start w:val="1"/>
+      <w:numFmt w:val="lowerLetter"/>
+      <w:lvlText w:val="%8."/>
+      <w:lvlJc w:val="left"/>
+      <w:pPr>
+        <w:ind w:left="5760" w:hanging="360"/>
+      </w:pPr>
+    </w:lvl>
+    <w:lvl w:ilvl="8" w:tplc="0809001B" w:tentative="1">
+      <w:start w:val="1"/>
+      <w:numFmt w:val="lowerRoman"/>
+      <w:lvlText w:val="%9."/>
+      <w:lvlJc w:val="right"/>
+      <w:pPr>
+        <w:ind w:left="6480" w:hanging="180"/>
+      </w:pPr>
+    </w:lvl>
+  </w:abstractNum>
+  <w:abstractNum w:abstractNumId="1" w15:restartNumberingAfterBreak="0">
     <w:nsid w:val="10ED7623"/>
     <w:multiLevelType w:val="hybridMultilevel"/>
     <w:tmpl w:val="4328AD20"/>
@@ -956,7 +1736,7 @@
       </w:pPr>
     </w:lvl>
   </w:abstractNum>
-  <w:abstractNum w:abstractNumId="1" w15:restartNumberingAfterBreak="0">
+  <w:abstractNum w:abstractNumId="2" w15:restartNumberingAfterBreak="0">
     <w:nsid w:val="1C575B6E"/>
     <w:multiLevelType w:val="hybridMultilevel"/>
     <w:tmpl w:val="E66C5030"/>
@@ -1045,7 +1825,7 @@
       </w:pPr>
     </w:lvl>
   </w:abstractNum>
-  <w:abstractNum w:abstractNumId="2" w15:restartNumberingAfterBreak="0">
+  <w:abstractNum w:abstractNumId="3" w15:restartNumberingAfterBreak="0">
     <w:nsid w:val="3DB74A75"/>
     <w:multiLevelType w:val="hybridMultilevel"/>
     <w:tmpl w:val="613C9076"/>
@@ -1158,7 +1938,7 @@
       </w:rPr>
     </w:lvl>
   </w:abstractNum>
-  <w:abstractNum w:abstractNumId="3" w15:restartNumberingAfterBreak="0">
+  <w:abstractNum w:abstractNumId="4" w15:restartNumberingAfterBreak="0">
     <w:nsid w:val="42FC7081"/>
     <w:multiLevelType w:val="hybridMultilevel"/>
     <w:tmpl w:val="62D4CA06"/>
@@ -1247,7 +2027,7 @@
       </w:pPr>
     </w:lvl>
   </w:abstractNum>
-  <w:abstractNum w:abstractNumId="4" w15:restartNumberingAfterBreak="0">
+  <w:abstractNum w:abstractNumId="5" w15:restartNumberingAfterBreak="0">
     <w:nsid w:val="43FB2520"/>
     <w:multiLevelType w:val="hybridMultilevel"/>
     <w:tmpl w:val="8CD2C55A"/>
@@ -1336,7 +2116,7 @@
       </w:pPr>
     </w:lvl>
   </w:abstractNum>
-  <w:abstractNum w:abstractNumId="5" w15:restartNumberingAfterBreak="0">
+  <w:abstractNum w:abstractNumId="6" w15:restartNumberingAfterBreak="0">
     <w:nsid w:val="4BCC2420"/>
     <w:multiLevelType w:val="hybridMultilevel"/>
     <w:tmpl w:val="DEC49A3C"/>
@@ -1426,22 +2206,25 @@
     </w:lvl>
   </w:abstractNum>
   <w:num w:numId="1">
+    <w:abstractNumId w:val="6"/>
+  </w:num>
+  <w:num w:numId="2">
+    <w:abstractNumId w:val="4"/>
+  </w:num>
+  <w:num w:numId="3">
+    <w:abstractNumId w:val="3"/>
+  </w:num>
+  <w:num w:numId="4">
+    <w:abstractNumId w:val="2"/>
+  </w:num>
+  <w:num w:numId="5">
+    <w:abstractNumId w:val="1"/>
+  </w:num>
+  <w:num w:numId="6">
     <w:abstractNumId w:val="5"/>
   </w:num>
-  <w:num w:numId="2">
-    <w:abstractNumId w:val="3"/>
-  </w:num>
-  <w:num w:numId="3">
-    <w:abstractNumId w:val="2"/>
-  </w:num>
-  <w:num w:numId="4">
-    <w:abstractNumId w:val="1"/>
-  </w:num>
-  <w:num w:numId="5">
+  <w:num w:numId="7">
     <w:abstractNumId w:val="0"/>
-  </w:num>
-  <w:num w:numId="6">
-    <w:abstractNumId w:val="4"/>
   </w:num>
 </w:numbering>
 </file>
@@ -1887,6 +2670,28 @@
       <w:szCs w:val="26"/>
     </w:rPr>
   </w:style>
+  <w:style w:type="paragraph" w:styleId="Heading3">
+    <w:name w:val="heading 3"/>
+    <w:basedOn w:val="Normal"/>
+    <w:next w:val="Normal"/>
+    <w:link w:val="Heading3Char"/>
+    <w:uiPriority w:val="9"/>
+    <w:unhideWhenUsed/>
+    <w:qFormat/>
+    <w:rsid w:val="007364AB"/>
+    <w:pPr>
+      <w:keepNext/>
+      <w:keepLines/>
+      <w:spacing w:before="40" w:after="0"/>
+      <w:outlineLvl w:val="2"/>
+    </w:pPr>
+    <w:rPr>
+      <w:rFonts w:asciiTheme="majorHAnsi" w:eastAsiaTheme="majorEastAsia" w:hAnsiTheme="majorHAnsi" w:cstheme="majorBidi"/>
+      <w:color w:val="1F3763" w:themeColor="accent1" w:themeShade="7F"/>
+      <w:sz w:val="24"/>
+      <w:szCs w:val="24"/>
+    </w:rPr>
+  </w:style>
   <w:style w:type="character" w:default="1" w:styleId="DefaultParagraphFont">
     <w:name w:val="Default Paragraph Font"/>
     <w:uiPriority w:val="1"/>
@@ -2025,6 +2830,19 @@
     <w:rPr>
       <w:color w:val="808080"/>
       <w:shd w:val="clear" w:color="auto" w:fill="E6E6E6"/>
+    </w:rPr>
+  </w:style>
+  <w:style w:type="character" w:customStyle="1" w:styleId="Heading3Char">
+    <w:name w:val="Heading 3 Char"/>
+    <w:basedOn w:val="DefaultParagraphFont"/>
+    <w:link w:val="Heading3"/>
+    <w:uiPriority w:val="9"/>
+    <w:rsid w:val="007364AB"/>
+    <w:rPr>
+      <w:rFonts w:asciiTheme="majorHAnsi" w:eastAsiaTheme="majorEastAsia" w:hAnsiTheme="majorHAnsi" w:cstheme="majorBidi"/>
+      <w:color w:val="1F3763" w:themeColor="accent1" w:themeShade="7F"/>
+      <w:sz w:val="24"/>
+      <w:szCs w:val="24"/>
     </w:rPr>
   </w:style>
 </w:styles>

</xml_diff>